<commit_message>
seção 5 item 78
Finalizada
</commit_message>
<xml_diff>
--- a/jogo-da-velha.docx
+++ b/jogo-da-velha.docx
@@ -11,6 +11,8 @@
           <w:szCs w:val="24"/>
         </w:rPr>
       </w:pPr>
+      <w:bookmarkStart w:id="0" w:name="_GoBack"/>
+      <w:bookmarkEnd w:id="0"/>
       <w:r>
         <w:rPr>
           <w:rFonts w:ascii="Verdana" w:hAnsi="Verdana"/>
@@ -243,25 +245,7 @@
           <w:sz w:val="24"/>
           <w:szCs w:val="24"/>
         </w:rPr>
-        <w:t xml:space="preserve"> </w:t>
-      </w:r>
-      <w:proofErr w:type="spellStart"/>
-      <w:r>
-        <w:rPr>
-          <w:rFonts w:ascii="Verdana" w:hAnsi="Verdana"/>
-          <w:sz w:val="24"/>
-          <w:szCs w:val="24"/>
-        </w:rPr>
-        <w:t>view</w:t>
-      </w:r>
-      <w:proofErr w:type="spellEnd"/>
-      <w:r>
-        <w:rPr>
-          <w:rFonts w:ascii="Verdana" w:hAnsi="Verdana"/>
-          <w:sz w:val="24"/>
-          <w:szCs w:val="24"/>
-        </w:rPr>
-        <w:t>.</w:t>
+        <w:t xml:space="preserve"> view.</w:t>
       </w:r>
     </w:p>
     <w:p>
@@ -274,8 +258,329 @@
           <w:szCs w:val="24"/>
         </w:rPr>
       </w:pPr>
-      <w:bookmarkStart w:id="0" w:name="_GoBack"/>
-      <w:bookmarkEnd w:id="0"/>
+    </w:p>
+    <w:p>
+      <w:pPr>
+        <w:ind w:left="360"/>
+        <w:jc w:val="both"/>
+        <w:rPr>
+          <w:rFonts w:ascii="Verdana" w:hAnsi="Verdana"/>
+          <w:sz w:val="24"/>
+          <w:szCs w:val="24"/>
+        </w:rPr>
+      </w:pPr>
+      <w:r>
+        <w:rPr>
+          <w:rFonts w:ascii="Verdana" w:hAnsi="Verdana"/>
+          <w:sz w:val="24"/>
+          <w:szCs w:val="24"/>
+        </w:rPr>
+        <w:t xml:space="preserve">Após criar o módulo e componente jogo-da-velha, </w:t>
+      </w:r>
+      <w:r>
+        <w:rPr>
+          <w:rFonts w:ascii="Verdana" w:hAnsi="Verdana"/>
+          <w:sz w:val="24"/>
+          <w:szCs w:val="24"/>
+        </w:rPr>
+        <w:t xml:space="preserve">é necessário que a gente adicione o jogo da velha componente no export do arquivo jogo-da-velha.module.ts. </w:t>
+      </w:r>
+    </w:p>
+    <w:p>
+      <w:pPr>
+        <w:ind w:left="360"/>
+        <w:jc w:val="both"/>
+        <w:rPr>
+          <w:rFonts w:ascii="Verdana" w:hAnsi="Verdana"/>
+          <w:sz w:val="24"/>
+          <w:szCs w:val="24"/>
+        </w:rPr>
+      </w:pPr>
+      <w:r>
+        <w:rPr>
+          <w:rFonts w:ascii="Verdana" w:hAnsi="Verdana"/>
+          <w:sz w:val="24"/>
+          <w:szCs w:val="24"/>
+        </w:rPr>
+        <w:t xml:space="preserve">Porque nós não vamos trabalhar com rotas e iremos renderizar diretamente a tag dos componentes no módulo app componente. </w:t>
+      </w:r>
+    </w:p>
+    <w:p>
+      <w:pPr>
+        <w:ind w:left="360"/>
+        <w:jc w:val="both"/>
+        <w:rPr>
+          <w:rFonts w:ascii="Verdana" w:hAnsi="Verdana"/>
+          <w:sz w:val="24"/>
+          <w:szCs w:val="24"/>
+        </w:rPr>
+      </w:pPr>
+      <w:r>
+        <w:rPr>
+          <w:rFonts w:ascii="Verdana" w:hAnsi="Verdana"/>
+          <w:sz w:val="24"/>
+          <w:szCs w:val="24"/>
+        </w:rPr>
+        <w:t xml:space="preserve">Então se eu não fizer a exportação a partir do módulo do jogo da velha que é um módulo que está importado no app componente module esse </w:t>
+      </w:r>
+      <w:r>
+        <w:rPr>
+          <w:rFonts w:ascii="Verdana" w:hAnsi="Verdana"/>
+          <w:sz w:val="24"/>
+          <w:szCs w:val="24"/>
+        </w:rPr>
+        <w:t>componente</w:t>
+      </w:r>
+      <w:r>
+        <w:rPr>
+          <w:rFonts w:ascii="Verdana" w:hAnsi="Verdana"/>
+          <w:sz w:val="24"/>
+          <w:szCs w:val="24"/>
+        </w:rPr>
+        <w:t xml:space="preserve"> e consequentemente a tag HTML que represente componente jogo da velha, ele não pode ser visualizado no módulo da aplicação então é necessário que eu faça o export no arquivo jogo-da-velha.module.ts. </w:t>
+      </w:r>
+    </w:p>
+    <w:p>
+      <w:pPr>
+        <w:ind w:left="360"/>
+        <w:jc w:val="both"/>
+        <w:rPr>
+          <w:rFonts w:ascii="Verdana" w:hAnsi="Verdana"/>
+          <w:sz w:val="24"/>
+          <w:szCs w:val="24"/>
+        </w:rPr>
+      </w:pPr>
+      <w:r>
+        <w:rPr>
+          <w:rFonts w:ascii="Verdana" w:hAnsi="Verdana"/>
+          <w:sz w:val="24"/>
+          <w:szCs w:val="24"/>
+        </w:rPr>
+        <w:t>Para que o módulo da aplicação consiga visualizar essa tag se ele abrir o arquivo jogo-da-velha.component.ts temos o nome da tag dado pelo selector: 'app-jogo-da-velha'.</w:t>
+      </w:r>
+    </w:p>
+    <w:p>
+      <w:pPr>
+        <w:ind w:left="360"/>
+        <w:jc w:val="both"/>
+        <w:rPr>
+          <w:rFonts w:ascii="Verdana" w:hAnsi="Verdana"/>
+          <w:sz w:val="24"/>
+          <w:szCs w:val="24"/>
+        </w:rPr>
+      </w:pPr>
+      <w:r>
+        <w:rPr>
+          <w:rFonts w:ascii="Verdana" w:hAnsi="Verdana"/>
+          <w:noProof/>
+          <w:sz w:val="24"/>
+          <w:szCs w:val="24"/>
+          <w:lang w:eastAsia="pt-BR"/>
+        </w:rPr>
+        <w:drawing>
+          <wp:inline distT="0" distB="0" distL="0" distR="0" wp14:anchorId="78963E71" wp14:editId="407138A6">
+            <wp:extent cx="5400040" cy="3171190"/>
+            <wp:effectExtent l="0" t="0" r="0" b="0"/>
+            <wp:docPr id="1" name="Imagem 1"/>
+            <wp:cNvGraphicFramePr>
+              <a:graphicFrameLocks xmlns:a="http://schemas.openxmlformats.org/drawingml/2006/main" noChangeAspect="1"/>
+            </wp:cNvGraphicFramePr>
+            <a:graphic xmlns:a="http://schemas.openxmlformats.org/drawingml/2006/main">
+              <a:graphicData uri="http://schemas.openxmlformats.org/drawingml/2006/picture">
+                <pic:pic xmlns:pic="http://schemas.openxmlformats.org/drawingml/2006/picture">
+                  <pic:nvPicPr>
+                    <pic:cNvPr id="1" name=""/>
+                    <pic:cNvPicPr/>
+                  </pic:nvPicPr>
+                  <pic:blipFill>
+                    <a:blip r:embed="rId5"/>
+                    <a:stretch>
+                      <a:fillRect/>
+                    </a:stretch>
+                  </pic:blipFill>
+                  <pic:spPr>
+                    <a:xfrm>
+                      <a:off x="0" y="0"/>
+                      <a:ext cx="5400040" cy="3171190"/>
+                    </a:xfrm>
+                    <a:prstGeom prst="rect">
+                      <a:avLst/>
+                    </a:prstGeom>
+                  </pic:spPr>
+                </pic:pic>
+              </a:graphicData>
+            </a:graphic>
+          </wp:inline>
+        </w:drawing>
+      </w:r>
+    </w:p>
+    <w:p>
+      <w:pPr>
+        <w:ind w:left="360"/>
+        <w:jc w:val="both"/>
+        <w:rPr>
+          <w:rFonts w:ascii="Verdana" w:hAnsi="Verdana"/>
+          <w:sz w:val="24"/>
+          <w:szCs w:val="24"/>
+        </w:rPr>
+      </w:pPr>
+      <w:r>
+        <w:rPr>
+          <w:rFonts w:ascii="Verdana" w:hAnsi="Verdana"/>
+          <w:noProof/>
+          <w:sz w:val="24"/>
+          <w:szCs w:val="24"/>
+          <w:lang w:eastAsia="pt-BR"/>
+        </w:rPr>
+        <w:lastRenderedPageBreak/>
+        <w:drawing>
+          <wp:inline distT="0" distB="0" distL="0" distR="0" wp14:anchorId="63BE797E" wp14:editId="08A29924">
+            <wp:extent cx="5400040" cy="2395855"/>
+            <wp:effectExtent l="0" t="0" r="0" b="4445"/>
+            <wp:docPr id="2" name="Imagem 2"/>
+            <wp:cNvGraphicFramePr>
+              <a:graphicFrameLocks xmlns:a="http://schemas.openxmlformats.org/drawingml/2006/main" noChangeAspect="1"/>
+            </wp:cNvGraphicFramePr>
+            <a:graphic xmlns:a="http://schemas.openxmlformats.org/drawingml/2006/main">
+              <a:graphicData uri="http://schemas.openxmlformats.org/drawingml/2006/picture">
+                <pic:pic xmlns:pic="http://schemas.openxmlformats.org/drawingml/2006/picture">
+                  <pic:nvPicPr>
+                    <pic:cNvPr id="1" name=""/>
+                    <pic:cNvPicPr/>
+                  </pic:nvPicPr>
+                  <pic:blipFill>
+                    <a:blip r:embed="rId6"/>
+                    <a:stretch>
+                      <a:fillRect/>
+                    </a:stretch>
+                  </pic:blipFill>
+                  <pic:spPr>
+                    <a:xfrm>
+                      <a:off x="0" y="0"/>
+                      <a:ext cx="5400040" cy="2395855"/>
+                    </a:xfrm>
+                    <a:prstGeom prst="rect">
+                      <a:avLst/>
+                    </a:prstGeom>
+                  </pic:spPr>
+                </pic:pic>
+              </a:graphicData>
+            </a:graphic>
+          </wp:inline>
+        </w:drawing>
+      </w:r>
+    </w:p>
+    <w:p>
+      <w:pPr>
+        <w:ind w:left="360"/>
+        <w:jc w:val="both"/>
+        <w:rPr>
+          <w:rFonts w:ascii="Verdana" w:hAnsi="Verdana"/>
+          <w:sz w:val="24"/>
+          <w:szCs w:val="24"/>
+        </w:rPr>
+      </w:pPr>
+    </w:p>
+    <w:p>
+      <w:pPr>
+        <w:ind w:left="360"/>
+        <w:jc w:val="both"/>
+        <w:rPr>
+          <w:rFonts w:ascii="Verdana" w:hAnsi="Verdana"/>
+          <w:sz w:val="24"/>
+          <w:szCs w:val="24"/>
+        </w:rPr>
+      </w:pPr>
+      <w:r>
+        <w:rPr>
+          <w:rFonts w:ascii="Verdana" w:hAnsi="Verdana"/>
+          <w:sz w:val="24"/>
+          <w:szCs w:val="24"/>
+        </w:rPr>
+        <w:t>Nós já podemos configurá</w:t>
+      </w:r>
+      <w:r>
+        <w:rPr>
+          <w:rFonts w:ascii="Verdana" w:hAnsi="Verdana"/>
+          <w:sz w:val="24"/>
+          <w:szCs w:val="24"/>
+        </w:rPr>
+        <w:t>-lo</w:t>
+      </w:r>
+      <w:r>
+        <w:rPr>
+          <w:rFonts w:ascii="Verdana" w:hAnsi="Verdana"/>
+          <w:sz w:val="24"/>
+          <w:szCs w:val="24"/>
+        </w:rPr>
+        <w:t xml:space="preserve"> também aqui no meu app.componente.html</w:t>
+      </w:r>
+    </w:p>
+    <w:p>
+      <w:pPr>
+        <w:ind w:left="360"/>
+        <w:jc w:val="both"/>
+        <w:rPr>
+          <w:rFonts w:ascii="Verdana" w:hAnsi="Verdana"/>
+          <w:sz w:val="24"/>
+          <w:szCs w:val="24"/>
+        </w:rPr>
+      </w:pPr>
+    </w:p>
+    <w:p>
+      <w:pPr>
+        <w:ind w:left="360"/>
+        <w:jc w:val="both"/>
+        <w:rPr>
+          <w:rFonts w:ascii="Verdana" w:hAnsi="Verdana"/>
+          <w:sz w:val="24"/>
+          <w:szCs w:val="24"/>
+        </w:rPr>
+      </w:pPr>
+      <w:r>
+        <w:rPr>
+          <w:rFonts w:ascii="Verdana" w:hAnsi="Verdana"/>
+          <w:noProof/>
+          <w:sz w:val="24"/>
+          <w:szCs w:val="24"/>
+          <w:lang w:eastAsia="pt-BR"/>
+        </w:rPr>
+        <w:drawing>
+          <wp:inline distT="0" distB="0" distL="0" distR="0" wp14:anchorId="1835B0FB" wp14:editId="68C8222A">
+            <wp:extent cx="5400040" cy="534670"/>
+            <wp:effectExtent l="0" t="0" r="0" b="0"/>
+            <wp:docPr id="3" name="Imagem 3"/>
+            <wp:cNvGraphicFramePr>
+              <a:graphicFrameLocks xmlns:a="http://schemas.openxmlformats.org/drawingml/2006/main" noChangeAspect="1"/>
+            </wp:cNvGraphicFramePr>
+            <a:graphic xmlns:a="http://schemas.openxmlformats.org/drawingml/2006/main">
+              <a:graphicData uri="http://schemas.openxmlformats.org/drawingml/2006/picture">
+                <pic:pic xmlns:pic="http://schemas.openxmlformats.org/drawingml/2006/picture">
+                  <pic:nvPicPr>
+                    <pic:cNvPr id="1" name=""/>
+                    <pic:cNvPicPr/>
+                  </pic:nvPicPr>
+                  <pic:blipFill>
+                    <a:blip r:embed="rId7"/>
+                    <a:stretch>
+                      <a:fillRect/>
+                    </a:stretch>
+                  </pic:blipFill>
+                  <pic:spPr>
+                    <a:xfrm>
+                      <a:off x="0" y="0"/>
+                      <a:ext cx="5400040" cy="534670"/>
+                    </a:xfrm>
+                    <a:prstGeom prst="rect">
+                      <a:avLst/>
+                    </a:prstGeom>
+                  </pic:spPr>
+                </pic:pic>
+              </a:graphicData>
+            </a:graphic>
+          </wp:inline>
+        </w:drawing>
+      </w:r>
     </w:p>
     <w:sectPr>
       <w:pgSz w:w="11906" w:h="16838"/>
@@ -404,15 +709,6 @@
   </w:abstractNum>
   <w:num w:numId="1">
     <w:abstractNumId w:val="0"/>
-    <w:lvlOverride w:ilvl="0"/>
-    <w:lvlOverride w:ilvl="1"/>
-    <w:lvlOverride w:ilvl="2"/>
-    <w:lvlOverride w:ilvl="3"/>
-    <w:lvlOverride w:ilvl="4"/>
-    <w:lvlOverride w:ilvl="5"/>
-    <w:lvlOverride w:ilvl="6"/>
-    <w:lvlOverride w:ilvl="7"/>
-    <w:lvlOverride w:ilvl="8"/>
   </w:num>
 </w:numbering>
 </file>

</xml_diff>

<commit_message>
seção 5 item 79
Finalizada
</commit_message>
<xml_diff>
--- a/jogo-da-velha.docx
+++ b/jogo-da-velha.docx
@@ -11,8 +11,6 @@
           <w:szCs w:val="24"/>
         </w:rPr>
       </w:pPr>
-      <w:bookmarkStart w:id="0" w:name="_GoBack"/>
-      <w:bookmarkEnd w:id="0"/>
       <w:r>
         <w:rPr>
           <w:rFonts w:ascii="Verdana" w:hAnsi="Verdana"/>
@@ -581,6 +579,70 @@
           </wp:inline>
         </w:drawing>
       </w:r>
+    </w:p>
+    <w:p>
+      <w:pPr>
+        <w:ind w:left="360"/>
+        <w:jc w:val="both"/>
+        <w:rPr>
+          <w:rFonts w:ascii="Verdana" w:hAnsi="Verdana"/>
+          <w:sz w:val="24"/>
+          <w:szCs w:val="24"/>
+        </w:rPr>
+      </w:pPr>
+    </w:p>
+    <w:p>
+      <w:pPr>
+        <w:ind w:left="360"/>
+        <w:jc w:val="center"/>
+        <w:rPr>
+          <w:rFonts w:ascii="Verdana" w:hAnsi="Verdana"/>
+          <w:b/>
+          <w:sz w:val="24"/>
+          <w:szCs w:val="24"/>
+        </w:rPr>
+      </w:pPr>
+      <w:r>
+        <w:rPr>
+          <w:rFonts w:ascii="Verdana" w:hAnsi="Verdana"/>
+          <w:b/>
+          <w:sz w:val="24"/>
+          <w:szCs w:val="24"/>
+        </w:rPr>
+        <w:t>Criando o serviço do jogo da velha</w:t>
+      </w:r>
+    </w:p>
+    <w:p>
+      <w:pPr>
+        <w:ind w:left="360"/>
+        <w:jc w:val="both"/>
+        <w:rPr>
+          <w:rFonts w:ascii="Verdana" w:hAnsi="Verdana"/>
+          <w:sz w:val="24"/>
+          <w:szCs w:val="24"/>
+        </w:rPr>
+      </w:pPr>
+      <w:r>
+        <w:rPr>
+          <w:rFonts w:ascii="Verdana" w:hAnsi="Verdana"/>
+          <w:sz w:val="24"/>
+          <w:szCs w:val="24"/>
+        </w:rPr>
+        <w:t>Criando o serviço do jogo da velha que conterá regras de negócio nosso jogo da velha vai ter regras para registrar uma vitória, uma jogada e a jogada computador será codificado nesse arquivo.</w:t>
+      </w:r>
+    </w:p>
+    <w:p>
+      <w:pPr>
+        <w:ind w:left="360"/>
+        <w:jc w:val="both"/>
+        <w:rPr>
+          <w:rFonts w:ascii="Verdana" w:hAnsi="Verdana"/>
+          <w:sz w:val="24"/>
+          <w:szCs w:val="24"/>
+        </w:rPr>
+      </w:pPr>
+      <w:bookmarkStart w:id="0" w:name="_GoBack"/>
+      <w:bookmarkEnd w:id="0"/>
     </w:p>
     <w:sectPr>
       <w:pgSz w:w="11906" w:h="16838"/>

</xml_diff>

<commit_message>
seção 5 item 84
Finalizada
</commit_message>
<xml_diff>
--- a/jogo-da-velha.docx
+++ b/jogo-da-velha.docx
@@ -634,13 +634,60 @@
     <w:p>
       <w:pPr>
         <w:ind w:left="360"/>
-        <w:jc w:val="both"/>
-        <w:rPr>
-          <w:rFonts w:ascii="Verdana" w:hAnsi="Verdana"/>
-          <w:sz w:val="24"/>
-          <w:szCs w:val="24"/>
-        </w:rPr>
-      </w:pPr>
+        <w:jc w:val="center"/>
+        <w:rPr>
+          <w:rFonts w:ascii="Verdana" w:hAnsi="Verdana"/>
+          <w:sz w:val="24"/>
+          <w:szCs w:val="24"/>
+        </w:rPr>
+      </w:pPr>
+      <w:r>
+        <w:rPr>
+          <w:rFonts w:ascii="Verdana" w:hAnsi="Verdana"/>
+          <w:b/>
+          <w:sz w:val="24"/>
+          <w:szCs w:val="24"/>
+        </w:rPr>
+        <w:t>Adicionando uma fonte</w:t>
+      </w:r>
+    </w:p>
+    <w:p>
+      <w:pPr>
+        <w:ind w:left="360"/>
+        <w:jc w:val="both"/>
+        <w:rPr>
+          <w:rFonts w:ascii="Verdana" w:hAnsi="Verdana"/>
+          <w:sz w:val="24"/>
+          <w:szCs w:val="24"/>
+        </w:rPr>
+      </w:pPr>
+      <w:r>
+        <w:rPr>
+          <w:rFonts w:ascii="Verdana" w:hAnsi="Verdana"/>
+          <w:sz w:val="24"/>
+          <w:szCs w:val="24"/>
+        </w:rPr>
+        <w:t xml:space="preserve">Acessar o site </w:t>
+      </w:r>
+      <w:hyperlink r:id="rId8" w:history="1">
+        <w:r>
+          <w:rPr>
+            <w:rStyle w:val="Hyperlink"/>
+            <w:rFonts w:ascii="Verdana" w:hAnsi="Verdana"/>
+            <w:sz w:val="24"/>
+            <w:szCs w:val="24"/>
+          </w:rPr>
+          <w:t>https://fonts.google.com/</w:t>
+        </w:r>
+      </w:hyperlink>
+      <w:r>
+        <w:rPr>
+          <w:rFonts w:ascii="Verdana" w:hAnsi="Verdana"/>
+          <w:sz w:val="24"/>
+          <w:szCs w:val="24"/>
+        </w:rPr>
+        <w:t xml:space="preserve"> e escolher uma fonte.</w:t>
+      </w:r>
       <w:bookmarkStart w:id="0" w:name="_GoBack"/>
       <w:bookmarkEnd w:id="0"/>
     </w:p>
@@ -1211,6 +1258,17 @@
       <w:contextualSpacing/>
     </w:pPr>
   </w:style>
+  <w:style w:type="character" w:styleId="Hyperlink">
+    <w:name w:val="Hyperlink"/>
+    <w:basedOn w:val="Fontepargpadro"/>
+    <w:uiPriority w:val="99"/>
+    <w:unhideWhenUsed/>
+    <w:rsid w:val="00350E8A"/>
+    <w:rPr>
+      <w:color w:val="0563C1" w:themeColor="hyperlink"/>
+      <w:u w:val="single"/>
+    </w:rPr>
+  </w:style>
 </w:styles>
 </file>
 

</xml_diff>